<commit_message>
27 - Spring Test Assignment - 2 JAVA - Final Done
</commit_message>
<xml_diff>
--- a/27 - Spring Test Assignment - 2 JAVA/Assignment ID-14_SpringTest_Assignment2_420652_AMITABHA_DAS.docx
+++ b/27 - Spring Test Assignment - 2 JAVA/Assignment ID-14_SpringTest_Assignment2_420652_AMITABHA_DAS.docx
@@ -27,18 +27,9 @@
           <w:sz w:val="28"/>
         </w:rPr>
       </w:pPr>
-    </w:p>
-    <w:p>
-      <w:pPr>
-        <w:rPr>
-          <w:b/>
-          <w:u w:val="single"/>
-        </w:rPr>
-      </w:pPr>
-      <w:r>
-        <w:rPr>
-          <w:b/>
-          <w:u w:val="single"/>
+      <w:r>
+        <w:rPr>
+          <w:sz w:val="28"/>
         </w:rPr>
         <w:object w:dxaOrig="2055" w:dyaOrig="810">
           <v:shapetype id="_x0000_t75" coordsize="21600,21600" o:spt="75" o:preferrelative="t" path="m@4@5l@4@11@9@11@9@5xe" filled="f" stroked="f">
@@ -63,9 +54,17 @@
           <v:shape id="_x0000_i1027" type="#_x0000_t75" style="width:102.55pt;height:40.75pt" o:ole="">
             <v:imagedata r:id="rId5" o:title=""/>
           </v:shape>
-          <o:OLEObject Type="Embed" ProgID="Package" ShapeID="_x0000_i1027" DrawAspect="Content" ObjectID="_1604520221" r:id="rId6"/>
+          <o:OLEObject Type="Embed" ProgID="Package" ShapeID="_x0000_i1027" DrawAspect="Content" ObjectID="_1604527587" r:id="rId6"/>
         </w:object>
       </w:r>
+    </w:p>
+    <w:p>
+      <w:pPr>
+        <w:rPr>
+          <w:b/>
+          <w:u w:val="single"/>
+        </w:rPr>
+      </w:pPr>
     </w:p>
     <w:p>
       <w:pPr>
@@ -532,10 +531,10 @@
           <w:sz w:val="28"/>
         </w:rPr>
         <w:object w:dxaOrig="6645" w:dyaOrig="810">
-          <v:shape id="_x0000_i1025" type="#_x0000_t75" style="width:332.15pt;height:40.75pt" o:ole="">
+          <v:shape id="_x0000_i1026" type="#_x0000_t75" style="width:332.15pt;height:40.75pt" o:ole="">
             <v:imagedata r:id="rId7" o:title=""/>
           </v:shape>
-          <o:OLEObject Type="Embed" ProgID="Package" ShapeID="_x0000_i1025" DrawAspect="Content" ObjectID="_1604520222" r:id="rId8"/>
+          <o:OLEObject Type="Embed" ProgID="Package" ShapeID="_x0000_i1026" DrawAspect="Content" ObjectID="_1604527588" r:id="rId8"/>
         </w:object>
       </w:r>
     </w:p>
@@ -588,10 +587,10 @@
       </w:pPr>
       <w:r>
         <w:object w:dxaOrig="3796" w:dyaOrig="811">
-          <v:shape id="_x0000_i1026" type="#_x0000_t75" style="width:189.5pt;height:40.75pt" o:ole="">
+          <v:shape id="_x0000_i1025" type="#_x0000_t75" style="width:189.5pt;height:40.75pt" o:ole="">
             <v:imagedata r:id="rId9" o:title=""/>
           </v:shape>
-          <o:OLEObject Type="Embed" ProgID="Package" ShapeID="_x0000_i1026" DrawAspect="Content" ObjectID="_1604520223" r:id="rId10"/>
+          <o:OLEObject Type="Embed" ProgID="Package" ShapeID="_x0000_i1025" DrawAspect="Content" ObjectID="_1604527589" r:id="rId10"/>
         </w:object>
       </w:r>
       <w:r>
@@ -636,7 +635,7 @@
           <wp:inline distT="0" distB="0" distL="0" distR="0">
             <wp:extent cx="5943600" cy="3342296"/>
             <wp:effectExtent l="19050" t="0" r="0" b="0"/>
-            <wp:docPr id="6" name="Picture 6"/>
+            <wp:docPr id="4" name="Picture 4"/>
             <wp:cNvGraphicFramePr>
               <a:graphicFrameLocks xmlns:a="http://schemas.openxmlformats.org/drawingml/2006/main" noChangeAspect="1"/>
             </wp:cNvGraphicFramePr>
@@ -644,7 +643,7 @@
               <a:graphicData uri="http://schemas.openxmlformats.org/drawingml/2006/picture">
                 <pic:pic xmlns:pic="http://schemas.openxmlformats.org/drawingml/2006/picture">
                   <pic:nvPicPr>
-                    <pic:cNvPr id="0" name="Picture 6"/>
+                    <pic:cNvPr id="0" name="Picture 4"/>
                     <pic:cNvPicPr>
                       <a:picLocks noChangeAspect="1" noChangeArrowheads="1"/>
                     </pic:cNvPicPr>

</xml_diff>